<commit_message>
eq are checked here
</commit_message>
<xml_diff>
--- a/eq development.docx
+++ b/eq development.docx
@@ -25,22 +25,52 @@
           <w:u w:val="single"/>
           <w:rtl/>
         </w:rPr>
-        <w:t>פיתוח מערכת המשוואות המטריצית</w:t>
-      </w:r>
-    </w:p>
-    <w:p>
-      <w:pPr>
-        <w:bidi/>
-        <w:rPr>
-          <w:rtl/>
-        </w:rPr>
-      </w:pPr>
-      <w:r>
-        <w:rPr>
-          <w:rFonts w:hint="cs"/>
-          <w:rtl/>
-        </w:rPr>
-        <w:t>הרדאר משדר את רכבת הפולסים הבאה:</w:t>
+        <w:t xml:space="preserve">פיתוח מערכת המשוואות </w:t>
+      </w:r>
+      <w:proofErr w:type="spellStart"/>
+      <w:r>
+        <w:rPr>
+          <w:rFonts w:hint="cs"/>
+          <w:b/>
+          <w:bCs/>
+          <w:sz w:val="36"/>
+          <w:szCs w:val="36"/>
+          <w:u w:val="single"/>
+          <w:rtl/>
+        </w:rPr>
+        <w:t>המטריצית</w:t>
+      </w:r>
+      <w:proofErr w:type="spellEnd"/>
+    </w:p>
+    <w:p>
+      <w:pPr>
+        <w:bidi/>
+        <w:rPr>
+          <w:rtl/>
+        </w:rPr>
+      </w:pPr>
+      <w:r>
+        <w:rPr>
+          <w:rFonts w:hint="cs"/>
+          <w:rtl/>
+        </w:rPr>
+        <w:t xml:space="preserve">הרדאר משדר את רכבת </w:t>
+      </w:r>
+      <w:proofErr w:type="spellStart"/>
+      <w:r>
+        <w:rPr>
+          <w:rFonts w:hint="cs"/>
+          <w:rtl/>
+        </w:rPr>
+        <w:t>הפולסים</w:t>
+      </w:r>
+      <w:proofErr w:type="spellEnd"/>
+      <w:r>
+        <w:rPr>
+          <w:rFonts w:hint="cs"/>
+          <w:rtl/>
+        </w:rPr>
+        <w:t xml:space="preserve"> הבאה:</w:t>
       </w:r>
     </w:p>
     <w:p>
@@ -68,10 +98,10 @@
             <v:path o:extrusionok="f" gradientshapeok="t" o:connecttype="rect"/>
             <o:lock v:ext="edit" aspectratio="t"/>
           </v:shapetype>
-          <v:shape id="_x0000_i1025" type="#_x0000_t75" style="width:317pt;height:58pt" o:ole="">
+          <v:shape id="_x0000_i1025" type="#_x0000_t75" style="width:316.85pt;height:58.1pt" o:ole="">
             <v:imagedata r:id="rId6" o:title=""/>
           </v:shape>
-          <o:OLEObject Type="Embed" ProgID="Equation.DSMT4" ShapeID="_x0000_i1025" DrawAspect="Content" ObjectID="_1502464594" r:id="rId7"/>
+          <o:OLEObject Type="Embed" ProgID="Equation.DSMT4" ShapeID="_x0000_i1025" DrawAspect="Content" ObjectID="_1502620086" r:id="rId7"/>
         </w:object>
       </w:r>
       <w:r>
@@ -83,7 +113,6 @@
       <w:pPr>
         <w:bidi/>
         <w:rPr>
-          <w:rFonts w:hint="cs"/>
           <w:rtl/>
         </w:rPr>
       </w:pPr>
@@ -92,10 +121,10 @@
           <w:position w:val="-12"/>
         </w:rPr>
         <w:object w:dxaOrig="220" w:dyaOrig="360">
-          <v:shape id="_x0000_i1037" type="#_x0000_t75" style="width:11pt;height:18pt" o:ole="">
+          <v:shape id="_x0000_i1026" type="#_x0000_t75" style="width:11.05pt;height:18.2pt" o:ole="">
             <v:imagedata r:id="rId8" o:title=""/>
           </v:shape>
-          <o:OLEObject Type="Embed" ProgID="Equation.DSMT4" ShapeID="_x0000_i1037" DrawAspect="Content" ObjectID="_1502464595" r:id="rId9"/>
+          <o:OLEObject Type="Embed" ProgID="Equation.DSMT4" ShapeID="_x0000_i1026" DrawAspect="Content" ObjectID="_1502620087" r:id="rId9"/>
         </w:object>
       </w:r>
       <w:r>
@@ -119,14 +148,32 @@
           <w:rFonts w:hint="cs"/>
           <w:rtl/>
         </w:rPr>
-        <w:t xml:space="preserve"> כולל האמביגוויטי.</w:t>
-      </w:r>
-    </w:p>
-    <w:p>
-      <w:pPr>
-        <w:bidi/>
-        <w:rPr>
-          <w:rFonts w:hint="cs"/>
+        <w:t xml:space="preserve"> כולל </w:t>
+      </w:r>
+      <w:r>
+        <w:rPr>
+          <w:rFonts w:hint="cs"/>
+          <w:rtl/>
+        </w:rPr>
+        <w:t xml:space="preserve">ה- </w:t>
+      </w:r>
+      <w:r>
+        <w:t>Ambiguity</w:t>
+      </w:r>
+      <w:bookmarkStart w:id="0" w:name="_GoBack"/>
+      <w:bookmarkEnd w:id="0"/>
+      <w:r>
+        <w:rPr>
+          <w:rFonts w:hint="cs"/>
+          <w:rtl/>
+        </w:rPr>
+        <w:t>.</w:t>
+      </w:r>
+    </w:p>
+    <w:p>
+      <w:pPr>
+        <w:bidi/>
+        <w:rPr>
           <w:rtl/>
         </w:rPr>
       </w:pPr>
@@ -152,10 +199,10 @@
           <w:position w:val="-6"/>
         </w:rPr>
         <w:object w:dxaOrig="200" w:dyaOrig="220">
-          <v:shape id="_x0000_i1038" type="#_x0000_t75" style="width:10pt;height:11pt" o:ole="">
+          <v:shape id="_x0000_i1027" type="#_x0000_t75" style="width:10pt;height:11.05pt" o:ole="">
             <v:imagedata r:id="rId10" o:title=""/>
           </v:shape>
-          <o:OLEObject Type="Embed" ProgID="Equation.DSMT4" ShapeID="_x0000_i1038" DrawAspect="Content" ObjectID="_1502464596" r:id="rId11"/>
+          <o:OLEObject Type="Embed" ProgID="Equation.DSMT4" ShapeID="_x0000_i1027" DrawAspect="Content" ObjectID="_1502620088" r:id="rId11"/>
         </w:object>
       </w:r>
       <w:r>
@@ -176,10 +223,10 @@
           <w:position w:val="-12"/>
         </w:rPr>
         <w:object w:dxaOrig="2640" w:dyaOrig="360">
-          <v:shape id="_x0000_i1039" type="#_x0000_t75" style="width:132pt;height:18pt" o:ole="">
+          <v:shape id="_x0000_i1028" type="#_x0000_t75" style="width:131.9pt;height:18.2pt" o:ole="">
             <v:imagedata r:id="rId12" o:title=""/>
           </v:shape>
-          <o:OLEObject Type="Embed" ProgID="Equation.DSMT4" ShapeID="_x0000_i1039" DrawAspect="Content" ObjectID="_1502464597" r:id="rId13"/>
+          <o:OLEObject Type="Embed" ProgID="Equation.DSMT4" ShapeID="_x0000_i1028" DrawAspect="Content" ObjectID="_1502620089" r:id="rId13"/>
         </w:object>
       </w:r>
       <w:r>
@@ -194,10 +241,10 @@
           <w:position w:val="-10"/>
         </w:rPr>
         <w:object w:dxaOrig="360" w:dyaOrig="320">
-          <v:shape id="_x0000_i1040" type="#_x0000_t75" style="width:18pt;height:16pt" o:ole="">
+          <v:shape id="_x0000_i1029" type="#_x0000_t75" style="width:18.2pt;height:16.05pt" o:ole="">
             <v:imagedata r:id="rId14" o:title=""/>
           </v:shape>
-          <o:OLEObject Type="Embed" ProgID="Equation.DSMT4" ShapeID="_x0000_i1040" DrawAspect="Content" ObjectID="_1502464598" r:id="rId15"/>
+          <o:OLEObject Type="Embed" ProgID="Equation.DSMT4" ShapeID="_x0000_i1029" DrawAspect="Content" ObjectID="_1502620090" r:id="rId15"/>
         </w:object>
       </w:r>
       <w:r>
@@ -210,8 +257,6 @@
         </w:rPr>
         <w:t>.</w:t>
       </w:r>
-      <w:bookmarkStart w:id="0" w:name="_GoBack"/>
-      <w:bookmarkEnd w:id="0"/>
     </w:p>
     <w:p>
       <w:pPr>
@@ -239,10 +284,10 @@
           <w:position w:val="-30"/>
         </w:rPr>
         <w:object w:dxaOrig="4800" w:dyaOrig="720">
-          <v:shape id="_x0000_i1036" type="#_x0000_t75" style="width:240pt;height:36pt" o:ole="">
+          <v:shape id="_x0000_i1030" type="#_x0000_t75" style="width:239.9pt;height:36pt" o:ole="">
             <v:imagedata r:id="rId16" o:title=""/>
           </v:shape>
-          <o:OLEObject Type="Embed" ProgID="Equation.DSMT4" ShapeID="_x0000_i1036" DrawAspect="Content" ObjectID="_1502464599" r:id="rId17"/>
+          <o:OLEObject Type="Embed" ProgID="Equation.DSMT4" ShapeID="_x0000_i1030" DrawAspect="Content" ObjectID="_1502620091" r:id="rId17"/>
         </w:object>
       </w:r>
     </w:p>
@@ -252,10 +297,10 @@
           <w:position w:val="-106"/>
         </w:rPr>
         <w:object w:dxaOrig="6140" w:dyaOrig="1840">
-          <v:shape id="_x0000_i1035" type="#_x0000_t75" style="width:307.5pt;height:92pt" o:ole="">
+          <v:shape id="_x0000_i1031" type="#_x0000_t75" style="width:307.6pt;height:91.95pt" o:ole="">
             <v:imagedata r:id="rId18" o:title=""/>
           </v:shape>
-          <o:OLEObject Type="Embed" ProgID="Equation.DSMT4" ShapeID="_x0000_i1035" DrawAspect="Content" ObjectID="_1502464600" r:id="rId19"/>
+          <o:OLEObject Type="Embed" ProgID="Equation.DSMT4" ShapeID="_x0000_i1031" DrawAspect="Content" ObjectID="_1502620092" r:id="rId19"/>
         </w:object>
       </w:r>
     </w:p>
@@ -293,10 +338,10 @@
           <w:position w:val="-66"/>
         </w:rPr>
         <w:object w:dxaOrig="4700" w:dyaOrig="1440">
-          <v:shape id="_x0000_i1032" type="#_x0000_t75" style="width:235pt;height:1in" o:ole="">
+          <v:shape id="_x0000_i1032" type="#_x0000_t75" style="width:234.9pt;height:1in" o:ole="">
             <v:imagedata r:id="rId20" o:title=""/>
           </v:shape>
-          <o:OLEObject Type="Embed" ProgID="Equation.DSMT4" ShapeID="_x0000_i1032" DrawAspect="Content" ObjectID="_1502464601" r:id="rId21"/>
+          <o:OLEObject Type="Embed" ProgID="Equation.DSMT4" ShapeID="_x0000_i1032" DrawAspect="Content" ObjectID="_1502620093" r:id="rId21"/>
         </w:object>
       </w:r>
     </w:p>
@@ -312,27 +357,64 @@
           <w:rFonts w:hint="cs"/>
           <w:rtl/>
         </w:rPr>
-        <w:t>נבצע התמרת פורייה:</w:t>
-      </w:r>
-    </w:p>
-    <w:p>
-      <w:pPr>
-        <w:rPr>
-          <w:rtl/>
-        </w:rPr>
-      </w:pPr>
+        <w:t>נבצע התמרת פורייה</w:t>
+      </w:r>
       <w:r>
         <w:t xml:space="preserve"> </w:t>
       </w:r>
       <w:r>
         <w:rPr>
+          <w:rFonts w:hint="cs"/>
+          <w:rtl/>
+        </w:rPr>
+        <w:t xml:space="preserve">במישור ה- </w:t>
+      </w:r>
+      <w:r>
+        <w:t>Fast Time</w:t>
+      </w:r>
+      <w:r>
+        <w:rPr>
+          <w:rFonts w:hint="cs"/>
+          <w:rtl/>
+        </w:rPr>
+        <w:t xml:space="preserve">, כלומר, נחלק את הסיגנל ל- </w:t>
+      </w:r>
+      <w:r>
+        <w:t>Bucket</w:t>
+      </w:r>
+      <w:r>
+        <w:rPr>
+          <w:rFonts w:hint="cs"/>
+          <w:rtl/>
+        </w:rPr>
+        <w:t>-ים, ונעשה התמרה על כל אחד בנפרד.</w:t>
+      </w:r>
+      <w:r>
+        <w:rPr>
+          <w:rFonts w:hint="cs"/>
+          <w:rtl/>
+        </w:rPr>
+        <w:t xml:space="preserve"> </w:t>
+      </w:r>
+    </w:p>
+    <w:p>
+      <w:pPr>
+        <w:rPr>
+          <w:rtl/>
+        </w:rPr>
+      </w:pPr>
+      <w:r>
+        <w:t xml:space="preserve"> </w:t>
+      </w:r>
+      <w:r>
+        <w:rPr>
           <w:position w:val="-28"/>
         </w:rPr>
         <w:object w:dxaOrig="5679" w:dyaOrig="700">
-          <v:shape id="_x0000_i1033" type="#_x0000_t75" style="width:285pt;height:35pt" o:ole="">
+          <v:shape id="_x0000_i1033" type="#_x0000_t75" style="width:285.15pt;height:34.95pt" o:ole="">
             <v:imagedata r:id="rId22" o:title=""/>
           </v:shape>
-          <o:OLEObject Type="Embed" ProgID="Equation.DSMT4" ShapeID="_x0000_i1033" DrawAspect="Content" ObjectID="_1502464602" r:id="rId23"/>
+          <o:OLEObject Type="Embed" ProgID="Equation.DSMT4" ShapeID="_x0000_i1033" DrawAspect="Content" ObjectID="_1502620094" r:id="rId23"/>
         </w:object>
       </w:r>
       <w:r>
@@ -351,7 +433,15 @@
           <w:rFonts w:hint="cs"/>
           <w:rtl/>
         </w:rPr>
-        <w:t>נבצע דיסקריטי</w:t>
+        <w:t xml:space="preserve">נבצע </w:t>
+      </w:r>
+      <w:proofErr w:type="spellStart"/>
+      <w:r>
+        <w:rPr>
+          <w:rFonts w:hint="cs"/>
+          <w:rtl/>
+        </w:rPr>
+        <w:t>דיסקריטי</w:t>
       </w:r>
       <w:r>
         <w:rPr>
@@ -365,19 +455,61 @@
           <w:rFonts w:hint="cs"/>
           <w:rtl/>
         </w:rPr>
-        <w:t xml:space="preserve">ציה: </w:t>
-      </w:r>
-    </w:p>
-    <w:p>
-      <w:r>
-        <w:rPr>
-          <w:position w:val="-146"/>
-        </w:rPr>
-        <w:object w:dxaOrig="5679" w:dyaOrig="3040">
-          <v:shape id="_x0000_i1034" type="#_x0000_t75" style="width:284pt;height:152.5pt" o:ole="">
+        <w:t>ציה</w:t>
+      </w:r>
+      <w:proofErr w:type="spellEnd"/>
+      <w:r>
+        <w:rPr>
+          <w:rFonts w:hint="cs"/>
+          <w:rtl/>
+        </w:rPr>
+        <w:t xml:space="preserve">: </w:t>
+      </w:r>
+    </w:p>
+    <w:p>
+      <w:pPr>
+        <w:bidi/>
+        <w:rPr>
+          <w:rtl/>
+        </w:rPr>
+      </w:pPr>
+      <w:r>
+        <w:rPr>
+          <w:rFonts w:hint="cs"/>
+          <w:rtl/>
+        </w:rPr>
+        <w:lastRenderedPageBreak/>
+        <w:t xml:space="preserve">ההעברה בין התמרת פורייה ל- </w:t>
+      </w:r>
+      <w:r>
+        <w:rPr>
+          <w:rFonts w:hint="cs"/>
+        </w:rPr>
+        <w:t>DFT</w:t>
+      </w:r>
+      <w:r>
+        <w:rPr>
+          <w:rFonts w:hint="cs"/>
+          <w:rtl/>
+        </w:rPr>
+        <w:t xml:space="preserve"> מתבצע כך: </w:t>
+      </w:r>
+    </w:p>
+    <w:p>
+      <w:pPr>
+        <w:rPr>
+          <w:rtl/>
+        </w:rPr>
+      </w:pPr>
+      <w:r>
+        <w:rPr>
+          <w:position w:val="-32"/>
+        </w:rPr>
+        <w:object w:dxaOrig="4080" w:dyaOrig="700">
+          <v:shape id="_x0000_i1034" type="#_x0000_t75" style="width:203.9pt;height:34.95pt" o:ole="">
             <v:imagedata r:id="rId24" o:title=""/>
           </v:shape>
-          <o:OLEObject Type="Embed" ProgID="Equation.DSMT4" ShapeID="_x0000_i1034" DrawAspect="Content" ObjectID="_1502464603" r:id="rId25"/>
+          <o:OLEObject Type="Embed" ProgID="Equation.DSMT4" ShapeID="_x0000_i1034" DrawAspect="Content" ObjectID="_1502620095" r:id="rId25"/>
         </w:object>
       </w:r>
     </w:p>
@@ -390,84 +522,215 @@
           <w:rFonts w:hint="cs"/>
           <w:rtl/>
         </w:rPr>
-        <w:t xml:space="preserve">נבצע </w:t>
-      </w:r>
-      <w:r>
-        <w:t>Focusing</w:t>
-      </w:r>
-      <w:r>
-        <w:rPr>
-          <w:rFonts w:hint="cs"/>
-          <w:rtl/>
-        </w:rPr>
-        <w:t xml:space="preserve"> </w:t>
-      </w:r>
-      <w:r>
-        <w:rPr>
-          <w:rtl/>
-        </w:rPr>
-        <w:t>–</w:t>
-      </w:r>
-      <w:r>
-        <w:rPr>
-          <w:rFonts w:hint="cs"/>
-          <w:rtl/>
-        </w:rPr>
-        <w:t xml:space="preserve"> אבל לא בטוח שמתאפשר לעבוד בכמה ערוצים</w:t>
-      </w:r>
-      <w:r>
-        <w:rPr>
-          <w:rFonts w:hint="cs"/>
-          <w:rtl/>
-        </w:rPr>
-        <w:t xml:space="preserve"> כפי שנראה בהמשך</w:t>
-      </w:r>
-      <w:r>
-        <w:rPr>
-          <w:rFonts w:hint="cs"/>
-          <w:rtl/>
-        </w:rPr>
-        <w:t>:</w:t>
-      </w:r>
-    </w:p>
-    <w:p>
-      <w:r>
-        <w:rPr>
-          <w:position w:val="-144"/>
-        </w:rPr>
-        <w:object w:dxaOrig="9100" w:dyaOrig="3000">
-          <v:shape id="_x0000_i1026" type="#_x0000_t75" style="width:455.5pt;height:150pt" o:ole="">
+        <w:t xml:space="preserve">כאשר מספר הדגימות מתייחס למספר הדגימות בכל </w:t>
+      </w:r>
+      <w:r>
+        <w:t>Bucket</w:t>
+      </w:r>
+      <w:r>
+        <w:rPr>
+          <w:rFonts w:hint="cs"/>
+          <w:rtl/>
+        </w:rPr>
+        <w:t xml:space="preserve">, והזמן </w:t>
+      </w:r>
+      <w:r>
+        <w:t>T</w:t>
+      </w:r>
+      <w:r>
+        <w:rPr>
+          <w:rFonts w:hint="cs"/>
+          <w:rtl/>
+        </w:rPr>
+        <w:t xml:space="preserve"> מתייחס לזמן ה-</w:t>
+      </w:r>
+      <w:r>
+        <w:t>Fast-Time</w:t>
+      </w:r>
+      <w:r>
+        <w:rPr>
+          <w:rFonts w:hint="cs"/>
+          <w:rtl/>
+        </w:rPr>
+        <w:t xml:space="preserve">, </w:t>
+      </w:r>
+      <w:r>
+        <w:rPr>
+          <w:rFonts w:hint="cs"/>
+          <w:rtl/>
+        </w:rPr>
+        <w:t xml:space="preserve">כך שלמעשה </w:t>
+      </w:r>
+      <w:r>
+        <w:rPr>
+          <w:position w:val="-14"/>
+        </w:rPr>
+        <w:object w:dxaOrig="1219" w:dyaOrig="380">
+          <v:shape id="_x0000_i1035" type="#_x0000_t75" style="width:60.95pt;height:18.9pt" o:ole="">
             <v:imagedata r:id="rId26" o:title=""/>
           </v:shape>
-          <o:OLEObject Type="Embed" ProgID="Equation.DSMT4" ShapeID="_x0000_i1026" DrawAspect="Content" ObjectID="_1502464604" r:id="rId27"/>
+          <o:OLEObject Type="Embed" ProgID="Equation.DSMT4" ShapeID="_x0000_i1035" DrawAspect="Content" ObjectID="_1502620096" r:id="rId27"/>
         </w:object>
       </w:r>
-    </w:p>
-    <w:p>
-      <w:pPr>
-        <w:bidi/>
-        <w:rPr>
-          <w:rtl/>
-        </w:rPr>
-      </w:pPr>
-      <w:r>
-        <w:rPr>
-          <w:rFonts w:hint="cs"/>
-          <w:rtl/>
-        </w:rPr>
-        <w:t>במישור פורייה:</w:t>
-      </w:r>
-    </w:p>
-    <w:p>
-      <w:r>
-        <w:rPr>
-          <w:position w:val="-74"/>
-        </w:rPr>
-        <w:object w:dxaOrig="7300" w:dyaOrig="1939">
-          <v:shape id="_x0000_i1027" type="#_x0000_t75" style="width:365pt;height:97pt" o:ole="">
+      <w:r>
+        <w:rPr>
+          <w:rtl/>
+        </w:rPr>
+        <w:t xml:space="preserve"> </w:t>
+      </w:r>
+      <w:r>
+        <w:rPr>
+          <w:rFonts w:hint="cs"/>
+          <w:rtl/>
+        </w:rPr>
+        <w:t xml:space="preserve">שהינו ה- </w:t>
+      </w:r>
+      <w:r>
+        <w:t>Slow-Time</w:t>
+      </w:r>
+      <w:r>
+        <w:rPr>
+          <w:rFonts w:hint="cs"/>
+          <w:rtl/>
+        </w:rPr>
+        <w:t>.</w:t>
+      </w:r>
+    </w:p>
+    <w:p>
+      <w:pPr>
+        <w:bidi/>
+        <w:rPr>
+          <w:rtl/>
+        </w:rPr>
+      </w:pPr>
+      <w:r>
+        <w:rPr>
+          <w:rFonts w:hint="cs"/>
+          <w:rtl/>
+        </w:rPr>
+        <w:t>ולכן</w:t>
+      </w:r>
+    </w:p>
+    <w:p>
+      <w:r>
+        <w:rPr>
+          <w:position w:val="-146"/>
+        </w:rPr>
+        <w:object w:dxaOrig="5940" w:dyaOrig="3040">
+          <v:shape id="_x0000_i1036" type="#_x0000_t75" style="width:296.9pt;height:152.55pt" o:ole="">
             <v:imagedata r:id="rId28" o:title=""/>
           </v:shape>
-          <o:OLEObject Type="Embed" ProgID="Equation.DSMT4" ShapeID="_x0000_i1027" DrawAspect="Content" ObjectID="_1502464605" r:id="rId29"/>
+          <o:OLEObject Type="Embed" ProgID="Equation.DSMT4" ShapeID="_x0000_i1036" DrawAspect="Content" ObjectID="_1502620097" r:id="rId29"/>
+        </w:object>
+      </w:r>
+    </w:p>
+    <w:p>
+      <w:r>
+        <w:rPr>
+          <w:position w:val="-10"/>
+        </w:rPr>
+        <w:object w:dxaOrig="3500" w:dyaOrig="320">
+          <v:shape id="_x0000_i1037" type="#_x0000_t75" style="width:175pt;height:16.05pt" o:ole="">
+            <v:imagedata r:id="rId30" o:title=""/>
+          </v:shape>
+          <o:OLEObject Type="Embed" ProgID="Equation.DSMT4" ShapeID="_x0000_i1037" DrawAspect="Content" ObjectID="_1502620098" r:id="rId31"/>
+        </w:object>
+      </w:r>
+      <w:r>
+        <w:rPr>
+          <w:rtl/>
+        </w:rPr>
+        <w:t xml:space="preserve"> </w:t>
+      </w:r>
+    </w:p>
+    <w:p/>
+    <w:p>
+      <w:pPr>
+        <w:bidi/>
+      </w:pPr>
+      <w:r>
+        <w:rPr>
+          <w:rFonts w:hint="cs"/>
+          <w:rtl/>
+        </w:rPr>
+        <w:t xml:space="preserve">נבצע </w:t>
+      </w:r>
+      <w:r>
+        <w:t>Focusing</w:t>
+      </w:r>
+      <w:r>
+        <w:rPr>
+          <w:rFonts w:hint="cs"/>
+          <w:rtl/>
+        </w:rPr>
+        <w:t xml:space="preserve"> </w:t>
+      </w:r>
+      <w:r>
+        <w:rPr>
+          <w:rtl/>
+        </w:rPr>
+        <w:t>–</w:t>
+      </w:r>
+      <w:r>
+        <w:rPr>
+          <w:rFonts w:hint="cs"/>
+          <w:rtl/>
+        </w:rPr>
+        <w:t xml:space="preserve"> אבל לא בטוח שמתאפשר לעבוד בכמה ערוצים</w:t>
+      </w:r>
+      <w:r>
+        <w:rPr>
+          <w:rFonts w:hint="cs"/>
+          <w:rtl/>
+        </w:rPr>
+        <w:t xml:space="preserve"> כפי שנראה בהמשך</w:t>
+      </w:r>
+      <w:r>
+        <w:rPr>
+          <w:rFonts w:hint="cs"/>
+          <w:rtl/>
+        </w:rPr>
+        <w:t>:</w:t>
+      </w:r>
+    </w:p>
+    <w:p>
+      <w:r>
+        <w:rPr>
+          <w:position w:val="-144"/>
+        </w:rPr>
+        <w:object w:dxaOrig="9100" w:dyaOrig="3000">
+          <v:shape id="_x0000_i1038" type="#_x0000_t75" style="width:455.5pt;height:150.05pt" o:ole="">
+            <v:imagedata r:id="rId32" o:title=""/>
+          </v:shape>
+          <o:OLEObject Type="Embed" ProgID="Equation.DSMT4" ShapeID="_x0000_i1038" DrawAspect="Content" ObjectID="_1502620099" r:id="rId33"/>
+        </w:object>
+      </w:r>
+    </w:p>
+    <w:p>
+      <w:pPr>
+        <w:bidi/>
+        <w:rPr>
+          <w:rtl/>
+        </w:rPr>
+      </w:pPr>
+      <w:r>
+        <w:rPr>
+          <w:rFonts w:hint="cs"/>
+          <w:rtl/>
+        </w:rPr>
+        <w:t>במישור פורייה:</w:t>
+      </w:r>
+    </w:p>
+    <w:p>
+      <w:r>
+        <w:rPr>
+          <w:position w:val="-74"/>
+        </w:rPr>
+        <w:object w:dxaOrig="7300" w:dyaOrig="1939">
+          <v:shape id="_x0000_i1039" type="#_x0000_t75" style="width:365pt;height:96.95pt" o:ole="">
+            <v:imagedata r:id="rId34" o:title=""/>
+          </v:shape>
+          <o:OLEObject Type="Embed" ProgID="Equation.DSMT4" ShapeID="_x0000_i1039" DrawAspect="Content" ObjectID="_1502620100" r:id="rId35"/>
         </w:object>
       </w:r>
     </w:p>
@@ -505,10 +768,10 @@
           <w:position w:val="-24"/>
         </w:rPr>
         <w:object w:dxaOrig="1219" w:dyaOrig="620">
-          <v:shape id="_x0000_i1028" type="#_x0000_t75" style="width:61pt;height:31pt" o:ole="">
-            <v:imagedata r:id="rId30" o:title=""/>
+          <v:shape id="_x0000_i1040" type="#_x0000_t75" style="width:60.95pt;height:31pt" o:ole="">
+            <v:imagedata r:id="rId36" o:title=""/>
           </v:shape>
-          <o:OLEObject Type="Embed" ProgID="Equation.DSMT4" ShapeID="_x0000_i1028" DrawAspect="Content" ObjectID="_1502464606" r:id="rId31"/>
+          <o:OLEObject Type="Embed" ProgID="Equation.DSMT4" ShapeID="_x0000_i1040" DrawAspect="Content" ObjectID="_1502620101" r:id="rId37"/>
         </w:object>
       </w:r>
     </w:p>
@@ -691,7 +954,23 @@
           <w:rFonts w:hint="cs"/>
           <w:rtl/>
         </w:rPr>
-        <w:t xml:space="preserve">ומש במאטלב קצת יותר מסובך מהאלגוריתם הרשום במאמר, ולא ברור אם הם זהים </w:t>
+        <w:t xml:space="preserve">ומש </w:t>
+      </w:r>
+      <w:proofErr w:type="spellStart"/>
+      <w:r>
+        <w:rPr>
+          <w:rFonts w:hint="cs"/>
+          <w:rtl/>
+        </w:rPr>
+        <w:t>במאטלב</w:t>
+      </w:r>
+      <w:proofErr w:type="spellEnd"/>
+      <w:r>
+        <w:rPr>
+          <w:rFonts w:hint="cs"/>
+          <w:rtl/>
+        </w:rPr>
+        <w:t xml:space="preserve"> קצת יותר מסובך מהאלגוריתם הרשום במאמר, ולא ברור אם הם זהים </w:t>
       </w:r>
       <w:r>
         <w:rPr>
@@ -704,22 +983,86 @@
           <w:rFonts w:hint="cs"/>
           <w:rtl/>
         </w:rPr>
-        <w:t xml:space="preserve"> באלגוריתם במאמר יש בעיית נוטציה שהופכת אותו ללא ברור לגמרי.</w:t>
-      </w:r>
-    </w:p>
-    <w:p>
-      <w:pPr>
-        <w:bidi/>
-        <w:rPr>
-          <w:rtl/>
-        </w:rPr>
-      </w:pPr>
-      <w:r>
-        <w:rPr>
-          <w:rFonts w:hint="cs"/>
-          <w:rtl/>
-        </w:rPr>
-        <w:t xml:space="preserve">שאלה נוספת: האם זה שעשינו רדוקציה לבעיה דו-מימדית כך שמימד אחד הוא קטן יחסית (מימד ה- </w:t>
+        <w:t xml:space="preserve"> באלגוריתם במאמר יש בעיית </w:t>
+      </w:r>
+      <w:proofErr w:type="spellStart"/>
+      <w:r>
+        <w:rPr>
+          <w:rFonts w:hint="cs"/>
+          <w:rtl/>
+        </w:rPr>
+        <w:t>נוטציה</w:t>
+      </w:r>
+      <w:proofErr w:type="spellEnd"/>
+      <w:r>
+        <w:rPr>
+          <w:rFonts w:hint="cs"/>
+          <w:rtl/>
+        </w:rPr>
+        <w:t xml:space="preserve"> שהופכת אותו ללא ברור לגמרי.</w:t>
+      </w:r>
+    </w:p>
+    <w:p>
+      <w:pPr>
+        <w:bidi/>
+        <w:rPr>
+          <w:rtl/>
+        </w:rPr>
+      </w:pPr>
+      <w:r>
+        <w:rPr>
+          <w:rFonts w:hint="cs"/>
+          <w:rtl/>
+        </w:rPr>
+        <w:t>שאלה נוספת: האם זה שעשינו רדוקציה לבעיה דו-</w:t>
+      </w:r>
+      <w:proofErr w:type="spellStart"/>
+      <w:r>
+        <w:rPr>
+          <w:rFonts w:hint="cs"/>
+          <w:rtl/>
+        </w:rPr>
+        <w:t>מימדית</w:t>
+      </w:r>
+      <w:proofErr w:type="spellEnd"/>
+      <w:r>
+        <w:rPr>
+          <w:rFonts w:hint="cs"/>
+          <w:rtl/>
+        </w:rPr>
+        <w:t xml:space="preserve"> כך </w:t>
+      </w:r>
+      <w:proofErr w:type="spellStart"/>
+      <w:r>
+        <w:rPr>
+          <w:rFonts w:hint="cs"/>
+          <w:rtl/>
+        </w:rPr>
+        <w:t>שמימד</w:t>
+      </w:r>
+      <w:proofErr w:type="spellEnd"/>
+      <w:r>
+        <w:rPr>
+          <w:rFonts w:hint="cs"/>
+          <w:rtl/>
+        </w:rPr>
+        <w:t xml:space="preserve"> אחד הוא קטן יחסית (</w:t>
+      </w:r>
+      <w:proofErr w:type="spellStart"/>
+      <w:r>
+        <w:rPr>
+          <w:rFonts w:hint="cs"/>
+          <w:rtl/>
+        </w:rPr>
+        <w:t>מימד</w:t>
+      </w:r>
+      <w:proofErr w:type="spellEnd"/>
+      <w:r>
+        <w:rPr>
+          <w:rFonts w:hint="cs"/>
+          <w:rtl/>
+        </w:rPr>
+        <w:t xml:space="preserve"> ה- </w:t>
       </w:r>
       <w:r>
         <w:rPr>
@@ -742,7 +1085,39 @@
           <w:rFonts w:hint="cs"/>
           <w:rtl/>
         </w:rPr>
-        <w:t xml:space="preserve"> (מבחינת המימד הנוסף ולא מבחינת מימד הזמן)</w:t>
+        <w:t xml:space="preserve"> (מבחינת </w:t>
+      </w:r>
+      <w:proofErr w:type="spellStart"/>
+      <w:r>
+        <w:rPr>
+          <w:rFonts w:hint="cs"/>
+          <w:rtl/>
+        </w:rPr>
+        <w:t>המימד</w:t>
+      </w:r>
+      <w:proofErr w:type="spellEnd"/>
+      <w:r>
+        <w:rPr>
+          <w:rFonts w:hint="cs"/>
+          <w:rtl/>
+        </w:rPr>
+        <w:t xml:space="preserve"> הנוסף ולא מבחינת </w:t>
+      </w:r>
+      <w:proofErr w:type="spellStart"/>
+      <w:r>
+        <w:rPr>
+          <w:rFonts w:hint="cs"/>
+          <w:rtl/>
+        </w:rPr>
+        <w:t>מימד</w:t>
+      </w:r>
+      <w:proofErr w:type="spellEnd"/>
+      <w:r>
+        <w:rPr>
+          <w:rFonts w:hint="cs"/>
+          <w:rtl/>
+        </w:rPr>
+        <w:t xml:space="preserve"> הזמן)</w:t>
       </w:r>
     </w:p>
     <w:p>
@@ -786,10 +1161,10 @@
           <w:position w:val="-12"/>
         </w:rPr>
         <w:object w:dxaOrig="5480" w:dyaOrig="360">
-          <v:shape id="_x0000_i1029" type="#_x0000_t75" style="width:273.85pt;height:17.9pt" o:ole="">
-            <v:imagedata r:id="rId32" o:title=""/>
+          <v:shape id="_x0000_i1041" type="#_x0000_t75" style="width:273.75pt;height:17.8pt" o:ole="">
+            <v:imagedata r:id="rId38" o:title=""/>
           </v:shape>
-          <o:OLEObject Type="Embed" ProgID="Equation.DSMT4" ShapeID="_x0000_i1029" DrawAspect="Content" ObjectID="_1502464607" r:id="rId33"/>
+          <o:OLEObject Type="Embed" ProgID="Equation.DSMT4" ShapeID="_x0000_i1041" DrawAspect="Content" ObjectID="_1502620102" r:id="rId39"/>
         </w:object>
       </w:r>
       <w:r>
@@ -817,10 +1192,10 @@
           <w:position w:val="-48"/>
         </w:rPr>
         <w:object w:dxaOrig="2680" w:dyaOrig="1080">
-          <v:shape id="_x0000_i1030" type="#_x0000_t75" style="width:134pt;height:54.1pt" o:ole="">
-            <v:imagedata r:id="rId34" o:title=""/>
+          <v:shape id="_x0000_i1042" type="#_x0000_t75" style="width:134pt;height:54.2pt" o:ole="">
+            <v:imagedata r:id="rId40" o:title=""/>
           </v:shape>
-          <o:OLEObject Type="Embed" ProgID="Equation.DSMT4" ShapeID="_x0000_i1030" DrawAspect="Content" ObjectID="_1502464608" r:id="rId35"/>
+          <o:OLEObject Type="Embed" ProgID="Equation.DSMT4" ShapeID="_x0000_i1042" DrawAspect="Content" ObjectID="_1502620103" r:id="rId41"/>
         </w:object>
       </w:r>
       <w:r>
@@ -857,7 +1232,23 @@
           <w:rtl/>
         </w:rPr>
         <w:lastRenderedPageBreak/>
-        <w:t>נעביר את לצורה מטריצית:</w:t>
+        <w:t xml:space="preserve">נעביר את לצורה </w:t>
+      </w:r>
+      <w:proofErr w:type="spellStart"/>
+      <w:r>
+        <w:rPr>
+          <w:rFonts w:hint="cs"/>
+          <w:rtl/>
+        </w:rPr>
+        <w:t>מטריצית</w:t>
+      </w:r>
+      <w:proofErr w:type="spellEnd"/>
+      <w:r>
+        <w:rPr>
+          <w:rFonts w:hint="cs"/>
+          <w:rtl/>
+        </w:rPr>
+        <w:t>:</w:t>
       </w:r>
     </w:p>
     <w:p>
@@ -869,10 +1260,10 @@
           <w:position w:val="-196"/>
         </w:rPr>
         <w:object w:dxaOrig="6520" w:dyaOrig="4040">
-          <v:shape id="_x0000_i1031" type="#_x0000_t75" style="width:325.85pt;height:201.85pt" o:ole="">
-            <v:imagedata r:id="rId36" o:title=""/>
+          <v:shape id="_x0000_i1043" type="#_x0000_t75" style="width:326.15pt;height:201.75pt" o:ole="">
+            <v:imagedata r:id="rId42" o:title=""/>
           </v:shape>
-          <o:OLEObject Type="Embed" ProgID="Equation.DSMT4" ShapeID="_x0000_i1031" DrawAspect="Content" ObjectID="_1502464609" r:id="rId37"/>
+          <o:OLEObject Type="Embed" ProgID="Equation.DSMT4" ShapeID="_x0000_i1043" DrawAspect="Content" ObjectID="_1502620104" r:id="rId43"/>
         </w:object>
       </w:r>
     </w:p>
@@ -1687,7 +2078,7 @@
 </file>
 
 <file path=customXml/itemProps1.xml><?xml version="1.0" encoding="utf-8"?>
-<ds:datastoreItem xmlns:ds="http://schemas.openxmlformats.org/officeDocument/2006/customXml" ds:itemID="{EA791598-9885-4D7E-956E-7115A7568398}">
+<ds:datastoreItem xmlns:ds="http://schemas.openxmlformats.org/officeDocument/2006/customXml" ds:itemID="{BC8F5FFA-AAB8-4665-B448-E0E62BE5AF1C}">
   <ds:schemaRefs>
     <ds:schemaRef ds:uri="http://schemas.openxmlformats.org/officeDocument/2006/bibliography"/>
   </ds:schemaRefs>

</xml_diff>